<commit_message>
pushing module 4 & 5
</commit_message>
<xml_diff>
--- a/module-3/EHinz Module 3.1 DB CSD310.docx
+++ b/module-3/EHinz Module 3.1 DB CSD310.docx
@@ -148,21 +148,7 @@
           <w:i/>
           <w:iCs/>
         </w:rPr>
-        <w:t xml:space="preserve">MySQL </w:t>
-      </w:r>
-      <w:r>
-        <w:rPr>
-          <w:i/>
-          <w:iCs/>
-        </w:rPr>
-        <w:t>explained:</w:t>
-      </w:r>
-      <w:r>
-        <w:rPr>
-          <w:i/>
-          <w:iCs/>
-        </w:rPr>
-        <w:t xml:space="preserve"> your step-by-step guide to database design</w:t>
+        <w:t>MySQL explained: your step-by-step guide to database design</w:t>
       </w:r>
       <w:r>
         <w:t xml:space="preserve">. </w:t>
@@ -419,12 +405,103 @@
       </w:hyperlink>
     </w:p>
     <w:p>
+      <w:pPr>
+        <w:rPr>
+          <w:b/>
+          <w:bCs/>
+        </w:rPr>
+      </w:pPr>
       <w:r>
         <w:rPr>
           <w:b/>
           <w:bCs/>
         </w:rPr>
         <w:t>(50 points)</w:t>
+      </w:r>
+    </w:p>
+    <w:p>
+      <w:pPr>
+        <w:rPr>
+          <w:b/>
+          <w:bCs/>
+        </w:rPr>
+      </w:pPr>
+    </w:p>
+    <w:p>
+      <w:r>
+        <w:t xml:space="preserve">Scott, </w:t>
+      </w:r>
+      <w:r>
+        <w:t xml:space="preserve">I think you did a great job explaining your answer in your post. I completely agree with you that storing a person’s date of birth rather than their age is much more practical. I think it could be beneficial to include the employee’s age and change the </w:t>
+      </w:r>
+      <w:proofErr w:type="gramStart"/>
+      <w:r>
+        <w:t>code</w:t>
+      </w:r>
+      <w:proofErr w:type="gramEnd"/>
+      <w:r>
+        <w:t xml:space="preserve"> so it automatically calculates the employee's age and adjusts as time passes. But for the most part, this may just be unnecessary extra work. As you mentioned, it would be highly inefficient to constantly update an employee’s age in the system when the complete birth date serves as a much better option. </w:t>
+      </w:r>
+    </w:p>
+    <w:p/>
+    <w:p>
+      <w:r>
+        <w:t>Samir, you did a very nice job explaining why a database cannot be in the Third Normal Form without first being in the First Normal Form. Learning more about this helped me when completing our modules this week</w:t>
+      </w:r>
+      <w:proofErr w:type="gramStart"/>
+      <w:r>
+        <w:t xml:space="preserve">!  </w:t>
+      </w:r>
+      <w:proofErr w:type="gramEnd"/>
+      <w:r>
+        <w:t xml:space="preserve">I do think that it is important to note that before we get to the Third Normal Form, we also </w:t>
+      </w:r>
+      <w:proofErr w:type="gramStart"/>
+      <w:r>
+        <w:t>have to</w:t>
+      </w:r>
+      <w:proofErr w:type="gramEnd"/>
+      <w:r>
+        <w:t xml:space="preserve"> get into the Second Normal Form. This means that along with all the rows being unique and the cells all single values. After this, it must be dependent on the candidate key. Finally, all data must be met with the primary key. </w:t>
+      </w:r>
+    </w:p>
+    <w:p/>
+    <w:p>
+      <w:r>
+        <w:t xml:space="preserve">Jacob, you did a nice and thorough job on your post this week! I agree with your consensus that storing a person’s date of birth is a much better option </w:t>
+      </w:r>
+      <w:r>
+        <w:t>than</w:t>
+      </w:r>
+      <w:r>
+        <w:t xml:space="preserve"> storing physical age. </w:t>
+      </w:r>
+      <w:r>
+        <w:t xml:space="preserve">I like how you mentioned that there could be inconsistencies that arise when storing both the physical age and birth date. I think this is especially true if someone were to export the data to a spreadsheet or other file like a PDF. </w:t>
+      </w:r>
+      <w:r>
+        <w:t>This make</w:t>
+      </w:r>
+      <w:r>
+        <w:t>s</w:t>
+      </w:r>
+      <w:r>
+        <w:t xml:space="preserve"> it easy to mistake </w:t>
+      </w:r>
+      <w:r>
+        <w:t>someone’s</w:t>
+      </w:r>
+      <w:r>
+        <w:t xml:space="preserve"> age</w:t>
+      </w:r>
+      <w:r>
+        <w:t>,</w:t>
+      </w:r>
+      <w:r>
+        <w:t xml:space="preserve"> </w:t>
+      </w:r>
+      <w:r>
+        <w:t xml:space="preserve">which could be a bad look for an HR department if they mess up an employee’s information. </w:t>
       </w:r>
     </w:p>
     <w:sectPr>
@@ -1271,6 +1348,7 @@
   <w:style w:type="character" w:default="1" w:styleId="DefaultParagraphFont">
     <w:name w:val="Default Paragraph Font"/>
     <w:uiPriority w:val="1"/>
+    <w:semiHidden/>
     <w:unhideWhenUsed/>
   </w:style>
   <w:style w:type="table" w:default="1" w:styleId="TableNormal">

</xml_diff>